<commit_message>
cập nhật review meeting 3/5
</commit_message>
<xml_diff>
--- a/Sprint review meeting & Sprint retrospective meeting .docx
+++ b/Sprint review meeting & Sprint retrospective meeting .docx
@@ -19,36 +19,12 @@
       <w:bookmarkStart w:id="1" w:name="_qgg5o2h1xma3" w:colFirst="0" w:colLast="0"/>
       <w:bookmarkEnd w:id="1"/>
       <w:r>
-        <w:t>Th</w:t>
-      </w:r>
-      <w:r>
-        <w:t>ờ</w:t>
-      </w:r>
-      <w:r>
-        <w:t>i gian:  9h sáng ch</w:t>
-      </w:r>
-      <w:r>
-        <w:t>ủ</w:t>
-      </w:r>
-      <w:r>
-        <w:t xml:space="preserve"> nh</w:t>
-      </w:r>
-      <w:r>
-        <w:t>ậ</w:t>
-      </w:r>
-      <w:r>
-        <w:t>t</w:t>
-      </w:r>
-    </w:p>
-    <w:p>
-      <w:r>
-        <w:t>M</w:t>
-      </w:r>
-      <w:r>
-        <w:t>ụ</w:t>
-      </w:r>
-      <w:r>
-        <w:t>c đích:</w:t>
+        <w:t>Thời gian:  9h sáng chủ nhật</w:t>
+      </w:r>
+    </w:p>
+    <w:p>
+      <w:r>
+        <w:t>Mục đích:</w:t>
       </w:r>
     </w:p>
     <w:p>
@@ -59,61 +35,7 @@
         </w:numPr>
       </w:pPr>
       <w:r>
-        <w:t>Đánh giá k</w:t>
-      </w:r>
-      <w:r>
-        <w:t>ế</w:t>
-      </w:r>
-      <w:r>
-        <w:t>t qu</w:t>
-      </w:r>
-      <w:r>
-        <w:t>ả</w:t>
-      </w:r>
-      <w:r>
-        <w:t xml:space="preserve"> sprint, thông báo đã hoàn thi</w:t>
-      </w:r>
-      <w:r>
-        <w:t>ệ</w:t>
-      </w:r>
-      <w:r>
-        <w:t>n nh</w:t>
-      </w:r>
-      <w:r>
-        <w:t>ữ</w:t>
-      </w:r>
-      <w:r>
-        <w:t>ng tính năng nào trong sprint qua, xác đ</w:t>
-      </w:r>
-      <w:r>
-        <w:t>ị</w:t>
-      </w:r>
-      <w:r>
-        <w:t>nh nh</w:t>
-      </w:r>
-      <w:r>
-        <w:t>ữ</w:t>
-      </w:r>
-      <w:r>
-        <w:t>ng items c</w:t>
-      </w:r>
-      <w:r>
-        <w:t>ầ</w:t>
-      </w:r>
-      <w:r>
-        <w:t>n chuy</w:t>
-      </w:r>
-      <w:r>
-        <w:t>ể</w:t>
-      </w:r>
-      <w:r>
-        <w:t>n sang sprint sau (n</w:t>
-      </w:r>
-      <w:r>
-        <w:t>ế</w:t>
-      </w:r>
-      <w:r>
-        <w:t>u có)</w:t>
+        <w:t>Đánh giá kết quả sprint, thông báo đã hoàn thiện những tính năng nào trong sprint qua, xác định những items cần chuyển sang sprint sau (nếu có)</w:t>
       </w:r>
     </w:p>
     <w:p>
@@ -124,37 +46,7 @@
         </w:numPr>
       </w:pPr>
       <w:r>
-        <w:t>Nhìn nh</w:t>
-      </w:r>
-      <w:r>
-        <w:t>ậ</w:t>
-      </w:r>
-      <w:r>
-        <w:t>n ưu khuy</w:t>
-      </w:r>
-      <w:r>
-        <w:t>ế</w:t>
-      </w:r>
-      <w:r>
-        <w:t>t đi</w:t>
-      </w:r>
-      <w:r>
-        <w:t>ể</w:t>
-      </w:r>
-      <w:r>
-        <w:t>m và đưa ra c</w:t>
-      </w:r>
-      <w:r>
-        <w:t>ả</w:t>
-      </w:r>
-      <w:r>
-        <w:t>i ti</w:t>
-      </w:r>
-      <w:r>
-        <w:t>ế</w:t>
-      </w:r>
-      <w:r>
-        <w:t>n</w:t>
+        <w:t>Nhìn nhận ưu khuyết điểm và đưa ra cải tiến</w:t>
       </w:r>
     </w:p>
     <w:p>
@@ -179,75 +71,12 @@
     </w:p>
     <w:p>
       <w:r>
-        <w:t>Đã hoàn thi</w:t>
-      </w:r>
-      <w:r>
-        <w:t>ệ</w:t>
-      </w:r>
-      <w:r>
-        <w:t>n các tính năng: ch</w:t>
-      </w:r>
-      <w:r>
-        <w:t>ứ</w:t>
-      </w:r>
-      <w:r>
-        <w:t>c năng mua hàng, gi</w:t>
-      </w:r>
-      <w:r>
-        <w:t>ỏ</w:t>
-      </w:r>
-      <w:r>
-        <w:t xml:space="preserve"> hàng, đăng nh</w:t>
-      </w:r>
-      <w:r>
-        <w:t>ậ</w:t>
-      </w:r>
-      <w:r>
-        <w:t>p, đăng xu</w:t>
-      </w:r>
-      <w:r>
-        <w:t>ấ</w:t>
-      </w:r>
-      <w:r>
-        <w:t>t, qu</w:t>
-      </w:r>
-      <w:r>
-        <w:t>ả</w:t>
-      </w:r>
-      <w:r>
-        <w:t>n lý bán hàng, theo dõi theo đơn hàng, trang chính sách, hư</w:t>
-      </w:r>
-      <w:r>
-        <w:t>ớ</w:t>
-      </w:r>
-      <w:r>
-        <w:t>ng d</w:t>
-      </w:r>
-      <w:r>
-        <w:t>ẫ</w:t>
-      </w:r>
-      <w:r>
-        <w:t>n khách hàng</w:t>
-      </w:r>
-    </w:p>
-    <w:p>
-      <w:r>
-        <w:t>Không có item nào c</w:t>
-      </w:r>
-      <w:r>
-        <w:t>ầ</w:t>
-      </w:r>
-      <w:r>
-        <w:t>n ch</w:t>
-      </w:r>
-      <w:r>
-        <w:t>uy</w:t>
-      </w:r>
-      <w:r>
-        <w:t>ể</w:t>
-      </w:r>
-      <w:r>
-        <w:t>n sang sprint sau</w:t>
+        <w:t>Đã hoàn thiện các tính năng: chức năng mua hàng, giỏ hàng, đăng nhập, đăng xuất, quản lý bán hàng, theo dõi theo đơn hàng, trang chính sách, hướng dẫn khách hàng</w:t>
+      </w:r>
+    </w:p>
+    <w:p>
+      <w:r>
+        <w:t>Không có item nào cần chuyển sang sprint sau</w:t>
       </w:r>
     </w:p>
     <w:p>
@@ -262,359 +91,381 @@
     </w:p>
     <w:p>
       <w:r>
-        <w:t>Ưu đi</w:t>
-      </w:r>
-      <w:r>
-        <w:t>ể</w:t>
-      </w:r>
-      <w:r>
-        <w:t>m:các thành viên th</w:t>
-      </w:r>
-      <w:r>
-        <w:t>ự</w:t>
-      </w:r>
-      <w:r>
-        <w:t>c hi</w:t>
-      </w:r>
-      <w:r>
-        <w:t>ệ</w:t>
-      </w:r>
-      <w:r>
-        <w:t>n và hoàn thành công vi</w:t>
-      </w:r>
-      <w:r>
-        <w:t>ệ</w:t>
-      </w:r>
-      <w:r>
-        <w:t>c đúng deadline</w:t>
-      </w:r>
-    </w:p>
-    <w:p>
-      <w:r>
-        <w:t>Khuy</w:t>
-      </w:r>
-      <w:r>
-        <w:t>ế</w:t>
-      </w:r>
-      <w:r>
-        <w:t>t đi</w:t>
-      </w:r>
-      <w:r>
-        <w:t>ể</w:t>
-      </w:r>
-      <w:r>
-        <w:t>m: còn ph</w:t>
-      </w:r>
-      <w:r>
-        <w:t>ả</w:t>
-      </w:r>
-      <w:r>
-        <w:t>i nh</w:t>
-      </w:r>
-      <w:r>
-        <w:t>ắ</w:t>
-      </w:r>
-      <w:r>
-        <w:t>c nh</w:t>
-      </w:r>
-      <w:r>
-        <w:t>ở</w:t>
-      </w:r>
-      <w:r>
-        <w:t xml:space="preserve"> nhi</w:t>
-      </w:r>
-      <w:r>
-        <w:t>ề</w:t>
-      </w:r>
-      <w:r>
-        <w:t>u</w:t>
-      </w:r>
-    </w:p>
-    <w:p>
+        <w:t>Ưu điể</w:t>
+      </w:r>
+      <w:r>
+        <w:t>m:</w:t>
+      </w:r>
+    </w:p>
+    <w:p>
+      <w:pPr>
+        <w:pStyle w:val="ListParagraph"/>
+        <w:numPr>
+          <w:ilvl w:val="0"/>
+          <w:numId w:val="4"/>
+        </w:numPr>
+      </w:pPr>
       <w:r>
         <w:t>C</w:t>
       </w:r>
       <w:r>
-        <w:t>ả</w:t>
-      </w:r>
-      <w:r>
-        <w:t>i ti</w:t>
-      </w:r>
-      <w:r>
-        <w:t>ế</w:t>
-      </w:r>
-      <w:r>
-        <w:t xml:space="preserve">n: </w:t>
-      </w:r>
+        <w:t>ác thành viên thực hiện và hoàn thành công việc đúng deadline</w:t>
+      </w:r>
+    </w:p>
+    <w:p>
+      <w:pPr>
+        <w:pStyle w:val="ListParagraph"/>
+        <w:numPr>
+          <w:ilvl w:val="0"/>
+          <w:numId w:val="4"/>
+        </w:numPr>
+      </w:pPr>
+      <w:r>
+        <w:t>N</w:t>
+      </w:r>
+      <w:r>
+        <w:t>hiệt tình, chủ động trong công việc và tích cực hỗ trợ các thành viên khác</w:t>
+      </w:r>
+    </w:p>
+    <w:p>
+      <w:r>
+        <w:t xml:space="preserve">Khuyết điểm: </w:t>
+      </w:r>
+      <w:r>
+        <w:t>chậm trễ trong công việc</w:t>
+      </w:r>
+      <w:r>
+        <w:t xml:space="preserve">, </w:t>
+      </w:r>
+      <w:r>
+        <w:t>còn phải nhắc nhở nhiều</w:t>
+      </w:r>
+    </w:p>
+    <w:p>
+      <w:r>
+        <w:t xml:space="preserve">Cải tiến: </w:t>
+      </w:r>
+      <w:r>
+        <w:t>cho phép mọi người chủ động chọn công việc theo năng lực và chọn deadline phù hợ</w:t>
+      </w:r>
+      <w:r>
+        <w:t>p với lịch làm việc của mình, không áp đặt từ đó có trách nhiệm hoàn thành công việc đúng thời gian mà mình đã chọn từ đầu.</w:t>
+      </w:r>
+      <w:bookmarkStart w:id="5" w:name="_GoBack"/>
+      <w:bookmarkEnd w:id="5"/>
     </w:p>
     <w:p>
       <w:pPr>
         <w:pStyle w:val="Heading2"/>
+      </w:pPr>
+      <w:bookmarkStart w:id="6" w:name="_h0kdoeknj6s5" w:colFirst="0" w:colLast="0"/>
+      <w:bookmarkEnd w:id="6"/>
+      <w:r>
+        <w:t>Sprint 4</w:t>
+      </w:r>
+      <w:r>
+        <w:t xml:space="preserve"> – 9h 25/4</w:t>
+      </w:r>
+    </w:p>
+    <w:p>
+      <w:pPr>
+        <w:pStyle w:val="Heading3"/>
+      </w:pPr>
+      <w:bookmarkStart w:id="7" w:name="_k1e0s8pc3z1o" w:colFirst="0" w:colLast="0"/>
+      <w:bookmarkEnd w:id="7"/>
+      <w:r>
+        <w:t>Review</w:t>
+      </w:r>
+    </w:p>
+    <w:p>
+      <w:r>
+        <w:t xml:space="preserve">Đã hoàn thiện các tính năng: </w:t>
+      </w:r>
+      <w:r>
+        <w:t xml:space="preserve">kiểm tra đơn hàng, </w:t>
+      </w:r>
+      <w:r>
+        <w:t>tìm kiếm, hỗ trợ khách hàng, giao diện trang blogs, viết bài blogs, thiết kế đăng ký nhận bản tin qua mail</w:t>
+      </w:r>
+    </w:p>
+    <w:p>
+      <w:r>
+        <w:t xml:space="preserve">Không có item nào cần chuyển sang sprint </w:t>
+      </w:r>
+      <w:r>
+        <w:t>sau</w:t>
+      </w:r>
+    </w:p>
+    <w:p>
+      <w:pPr>
+        <w:pStyle w:val="Heading3"/>
+      </w:pPr>
+      <w:bookmarkStart w:id="8" w:name="_sajveq2nqm9z" w:colFirst="0" w:colLast="0"/>
+      <w:bookmarkEnd w:id="8"/>
+      <w:r>
+        <w:t>Retrospective</w:t>
+      </w:r>
+    </w:p>
+    <w:p>
+      <w:r>
+        <w:t>Ưu điểm:</w:t>
+      </w:r>
+      <w:r>
+        <w:t xml:space="preserve"> </w:t>
+      </w:r>
+    </w:p>
+    <w:p>
+      <w:pPr>
+        <w:pStyle w:val="ListParagraph"/>
+        <w:numPr>
+          <w:ilvl w:val="0"/>
+          <w:numId w:val="5"/>
+        </w:numPr>
+      </w:pPr>
+      <w:r>
+        <w:t>C</w:t>
+      </w:r>
+      <w:r>
+        <w:t>hủ động trong công việc, nhiệt tình đóng góp ý kiế</w:t>
+      </w:r>
+      <w:r>
+        <w:t>n</w:t>
+      </w:r>
+    </w:p>
+    <w:p>
+      <w:pPr>
+        <w:pStyle w:val="ListParagraph"/>
+        <w:numPr>
+          <w:ilvl w:val="0"/>
+          <w:numId w:val="5"/>
+        </w:numPr>
+      </w:pPr>
+      <w:r>
+        <w:t>G</w:t>
+      </w:r>
+      <w:r>
+        <w:t>iúp đỡ nhau hoàn thành công việc</w:t>
+      </w:r>
+    </w:p>
+    <w:p>
+      <w:r>
+        <w:t>Khuyết điểm:</w:t>
+      </w:r>
+      <w:r>
+        <w:t xml:space="preserve"> mọi người quên deadline</w:t>
+      </w:r>
+      <w:r>
+        <w:t>, dồn việc sát deadline</w:t>
+      </w:r>
+    </w:p>
+    <w:p>
+      <w:r>
+        <w:t>Cải tiến</w:t>
+      </w:r>
+      <w:r>
+        <w:t xml:space="preserve">: </w:t>
+      </w:r>
+      <w:r>
+        <w:t xml:space="preserve">chia </w:t>
+      </w:r>
+      <w:r>
+        <w:t xml:space="preserve">công việc thành phần nhỏ, </w:t>
+      </w:r>
+      <w:r>
+        <w:t>deadline thành từ</w:t>
+      </w:r>
+      <w:r>
+        <w:t>ng giai đoạn ngắn</w:t>
+      </w:r>
+      <w:r>
+        <w:t xml:space="preserve"> để hạn chế dồn việc vào ngày cuối dẫn đến hiệu quả công việc thấp</w:t>
+      </w:r>
+    </w:p>
+    <w:p>
+      <w:pPr>
+        <w:pStyle w:val="Heading2"/>
+      </w:pPr>
+      <w:bookmarkStart w:id="9" w:name="_j55w8g4v4j99" w:colFirst="0" w:colLast="0"/>
+      <w:bookmarkEnd w:id="9"/>
+      <w:r>
+        <w:lastRenderedPageBreak/>
+        <w:t>Sprint 5</w:t>
+      </w:r>
+      <w:r>
+        <w:t xml:space="preserve"> – 9h 3/5/2021</w:t>
+      </w:r>
+    </w:p>
+    <w:p>
+      <w:r>
         <w:rPr>
-          <w:lang w:val="en-US"/>
+          <w:noProof/>
         </w:rPr>
-      </w:pPr>
-      <w:bookmarkStart w:id="5" w:name="_h0kdoeknj6s5" w:colFirst="0" w:colLast="0"/>
-      <w:bookmarkEnd w:id="5"/>
-      <w:r>
-        <w:t>Sprint 4</w:t>
-      </w:r>
-      <w:r>
-        <w:rPr>
-          <w:lang w:val="en-US"/>
-        </w:rPr>
-        <w:t xml:space="preserve"> – 9h 25/4</w:t>
+        <w:drawing>
+          <wp:inline distT="0" distB="0" distL="0" distR="0" wp14:anchorId="0DE3DDCF" wp14:editId="2DC00744">
+            <wp:extent cx="5733415" cy="3225046"/>
+            <wp:effectExtent l="0" t="0" r="635" b="0"/>
+            <wp:docPr id="1" name="Picture 1" descr="Không có mô tả."/>
+            <wp:cNvGraphicFramePr>
+              <a:graphicFrameLocks xmlns:a="http://schemas.openxmlformats.org/drawingml/2006/main" noChangeAspect="1"/>
+            </wp:cNvGraphicFramePr>
+            <a:graphic xmlns:a="http://schemas.openxmlformats.org/drawingml/2006/main">
+              <a:graphicData uri="http://schemas.openxmlformats.org/drawingml/2006/picture">
+                <pic:pic xmlns:pic="http://schemas.openxmlformats.org/drawingml/2006/picture">
+                  <pic:nvPicPr>
+                    <pic:cNvPr id="0" name="Picture 1" descr="Không có mô tả."/>
+                    <pic:cNvPicPr>
+                      <a:picLocks noChangeAspect="1" noChangeArrowheads="1"/>
+                    </pic:cNvPicPr>
+                  </pic:nvPicPr>
+                  <pic:blipFill>
+                    <a:blip r:embed="rId6" cstate="print">
+                      <a:extLst>
+                        <a:ext uri="{28A0092B-C50C-407E-A947-70E740481C1C}">
+                          <a14:useLocalDpi xmlns:a14="http://schemas.microsoft.com/office/drawing/2010/main" val="0"/>
+                        </a:ext>
+                      </a:extLst>
+                    </a:blip>
+                    <a:srcRect/>
+                    <a:stretch>
+                      <a:fillRect/>
+                    </a:stretch>
+                  </pic:blipFill>
+                  <pic:spPr bwMode="auto">
+                    <a:xfrm>
+                      <a:off x="0" y="0"/>
+                      <a:ext cx="5733415" cy="3225046"/>
+                    </a:xfrm>
+                    <a:prstGeom prst="rect">
+                      <a:avLst/>
+                    </a:prstGeom>
+                    <a:noFill/>
+                    <a:ln>
+                      <a:noFill/>
+                    </a:ln>
+                  </pic:spPr>
+                </pic:pic>
+              </a:graphicData>
+            </a:graphic>
+          </wp:inline>
+        </w:drawing>
       </w:r>
     </w:p>
     <w:p>
       <w:pPr>
         <w:pStyle w:val="Heading3"/>
       </w:pPr>
-      <w:bookmarkStart w:id="6" w:name="_k1e0s8pc3z1o" w:colFirst="0" w:colLast="0"/>
-      <w:bookmarkEnd w:id="6"/>
+      <w:bookmarkStart w:id="10" w:name="_y0x0ksjek04y" w:colFirst="0" w:colLast="0"/>
+      <w:bookmarkEnd w:id="10"/>
       <w:r>
         <w:t>Review</w:t>
       </w:r>
     </w:p>
     <w:p>
-      <w:pPr>
-        <w:rPr>
-          <w:lang w:val="en-US"/>
-        </w:rPr>
-      </w:pPr>
-      <w:r>
-        <w:t>Đã hoàn thi</w:t>
-      </w:r>
-      <w:r>
-        <w:t>ệ</w:t>
-      </w:r>
-      <w:r>
-        <w:t xml:space="preserve">n các tính năng: </w:t>
-      </w:r>
-      <w:r>
-        <w:rPr>
-          <w:lang w:val="en-US"/>
-        </w:rPr>
-        <w:t xml:space="preserve">kiểm tra đơn hàng, </w:t>
-      </w:r>
-      <w:r>
-        <w:rPr>
-          <w:lang w:val="en-US"/>
-        </w:rPr>
-        <w:t>tìm kiếm, hỗ trợ khách hàng, giao diện trang blogs, viết bài blogs, thiết kế đăng ký nhận bản tin qua mail</w:t>
-      </w:r>
-    </w:p>
-    <w:p>
-      <w:r>
-        <w:t>Không có item nào c</w:t>
-      </w:r>
-      <w:r>
-        <w:t>ầ</w:t>
-      </w:r>
-      <w:r>
-        <w:t>n chuy</w:t>
-      </w:r>
-      <w:r>
-        <w:t>ể</w:t>
-      </w:r>
-      <w:r>
-        <w:t xml:space="preserve">n sang sprint </w:t>
+      <w:r>
+        <w:t xml:space="preserve">Đã hoàn thiện các tính năng: </w:t>
+      </w:r>
+      <w:r>
+        <w:t xml:space="preserve">chức năng tài khoản cá nhân, chức năng thanh toán, test và sửa lỗi chức năng, giao diện website, </w:t>
+      </w:r>
+      <w:r>
+        <w:t>tối ưu website</w:t>
+      </w:r>
+      <w:bookmarkStart w:id="11" w:name="_9oavbo1a0ywk" w:colFirst="0" w:colLast="0"/>
+      <w:bookmarkEnd w:id="11"/>
+    </w:p>
+    <w:p>
+      <w:r>
+        <w:t>Đã hoàn thành dự án</w:t>
       </w:r>
     </w:p>
     <w:p>
       <w:pPr>
         <w:pStyle w:val="Heading3"/>
       </w:pPr>
-      <w:bookmarkStart w:id="7" w:name="_sajveq2nqm9z" w:colFirst="0" w:colLast="0"/>
-      <w:bookmarkEnd w:id="7"/>
       <w:r>
         <w:t>Retrospective</w:t>
       </w:r>
     </w:p>
     <w:p>
-      <w:pPr>
-        <w:rPr>
-          <w:lang w:val="en-US"/>
-        </w:rPr>
-      </w:pPr>
-      <w:r>
-        <w:t>Ưu đi</w:t>
-      </w:r>
-      <w:r>
-        <w:t>ể</w:t>
-      </w:r>
-      <w:r>
-        <w:t>m:</w:t>
-      </w:r>
-      <w:r>
-        <w:rPr>
-          <w:lang w:val="en-US"/>
-        </w:rPr>
+      <w:r>
+        <w:t>Ưu điểm:</w:t>
+      </w:r>
+      <w:r>
         <w:t xml:space="preserve"> </w:t>
       </w:r>
     </w:p>
     <w:p>
       <w:pPr>
-        <w:rPr>
-          <w:lang w:val="en-US"/>
-        </w:rPr>
-      </w:pPr>
-      <w:r>
-        <w:t>Khuy</w:t>
-      </w:r>
-      <w:r>
-        <w:t>ế</w:t>
-      </w:r>
-      <w:r>
-        <w:t>t đi</w:t>
-      </w:r>
-      <w:r>
-        <w:t>ể</w:t>
-      </w:r>
-      <w:r>
-        <w:t>m:</w:t>
-      </w:r>
-      <w:r>
-        <w:rPr>
-          <w:lang w:val="en-US"/>
-        </w:rPr>
-        <w:t xml:space="preserve"> mọi người quên deadline</w:t>
-      </w:r>
-    </w:p>
-    <w:p>
-      <w:pPr>
-        <w:rPr>
-          <w:lang w:val="en-US"/>
-        </w:rPr>
-      </w:pPr>
-      <w:r>
-        <w:t>C</w:t>
-      </w:r>
-      <w:r>
-        <w:t>ả</w:t>
-      </w:r>
-      <w:r>
-        <w:t>i ti</w:t>
-      </w:r>
-      <w:r>
-        <w:t>ế</w:t>
-      </w:r>
-      <w:r>
-        <w:t>n</w:t>
-      </w:r>
-      <w:r>
-        <w:rPr>
-          <w:lang w:val="en-US"/>
-        </w:rPr>
-        <w:t xml:space="preserve">: </w:t>
-      </w:r>
-    </w:p>
-    <w:p>
-      <w:pPr>
-        <w:pStyle w:val="Heading2"/>
-      </w:pPr>
-      <w:bookmarkStart w:id="8" w:name="_j55w8g4v4j99" w:colFirst="0" w:colLast="0"/>
-      <w:bookmarkEnd w:id="8"/>
-      <w:r>
-        <w:t>Sprint 5</w:t>
-      </w:r>
-    </w:p>
-    <w:p>
-      <w:pPr>
-        <w:pStyle w:val="Heading3"/>
-      </w:pPr>
-      <w:bookmarkStart w:id="9" w:name="_y0x0ksjek04y" w:colFirst="0" w:colLast="0"/>
-      <w:bookmarkEnd w:id="9"/>
-      <w:r>
-        <w:t>Review</w:t>
-      </w:r>
-    </w:p>
-    <w:p>
-      <w:r>
-        <w:t>Đã hoàn thi</w:t>
-      </w:r>
-      <w:r>
-        <w:t>ệ</w:t>
-      </w:r>
-      <w:r>
-        <w:t xml:space="preserve">n các tính năng: </w:t>
-      </w:r>
-    </w:p>
-    <w:p>
-      <w:r>
-        <w:t>Không có item nào c</w:t>
-      </w:r>
-      <w:r>
-        <w:t>ầ</w:t>
-      </w:r>
-      <w:r>
-        <w:t>n chuy</w:t>
-      </w:r>
-      <w:r>
-        <w:t>ể</w:t>
-      </w:r>
-      <w:r>
-        <w:t xml:space="preserve">n sang sprint </w:t>
-      </w:r>
-    </w:p>
-    <w:p>
-      <w:pPr>
-        <w:pStyle w:val="Heading3"/>
-      </w:pPr>
-      <w:bookmarkStart w:id="10" w:name="_9oavbo1a0ywk" w:colFirst="0" w:colLast="0"/>
-      <w:bookmarkEnd w:id="10"/>
-      <w:r>
-        <w:lastRenderedPageBreak/>
-        <w:t>Retrospective</w:t>
-      </w:r>
-      <w:bookmarkStart w:id="11" w:name="_GoBack"/>
-      <w:bookmarkEnd w:id="11"/>
-    </w:p>
-    <w:p>
-      <w:r>
-        <w:t>Ưu đi</w:t>
-      </w:r>
-      <w:r>
-        <w:t>ể</w:t>
-      </w:r>
-      <w:r>
-        <w:t>m:</w:t>
-      </w:r>
-    </w:p>
-    <w:p>
-      <w:r>
-        <w:t>Khuy</w:t>
-      </w:r>
-      <w:r>
-        <w:t>ế</w:t>
-      </w:r>
-      <w:r>
-        <w:t>t đi</w:t>
-      </w:r>
-      <w:r>
-        <w:t>ể</w:t>
-      </w:r>
-      <w:r>
-        <w:t>m:</w:t>
-      </w:r>
-    </w:p>
-    <w:p>
-      <w:r>
-        <w:t>C</w:t>
-      </w:r>
-      <w:r>
-        <w:t>ả</w:t>
-      </w:r>
-      <w:r>
-        <w:t>i ti</w:t>
-      </w:r>
-      <w:r>
-        <w:t>ế</w:t>
-      </w:r>
-      <w:r>
-        <w:t>n</w:t>
-      </w:r>
-    </w:p>
+        <w:pStyle w:val="ListParagraph"/>
+        <w:numPr>
+          <w:ilvl w:val="0"/>
+          <w:numId w:val="2"/>
+        </w:numPr>
+      </w:pPr>
+      <w:r>
+        <w:t>Có thái độ tích cực, chủ động hoàn thành công việc</w:t>
+      </w:r>
+    </w:p>
+    <w:p>
+      <w:pPr>
+        <w:pStyle w:val="ListParagraph"/>
+        <w:numPr>
+          <w:ilvl w:val="0"/>
+          <w:numId w:val="2"/>
+        </w:numPr>
+      </w:pPr>
+      <w:r>
+        <w:t>Chủ động chia sẻ và giúp đỡ</w:t>
+      </w:r>
+      <w:r>
+        <w:t xml:space="preserve"> các thành viên khác hoàn thành công việc</w:t>
+      </w:r>
+    </w:p>
+    <w:p>
+      <w:pPr>
+        <w:pStyle w:val="ListParagraph"/>
+        <w:numPr>
+          <w:ilvl w:val="0"/>
+          <w:numId w:val="2"/>
+        </w:numPr>
+      </w:pPr>
+      <w:r>
+        <w:t>Khả năng xử lý áp lực tốt</w:t>
+      </w:r>
+    </w:p>
+    <w:p>
+      <w:r>
+        <w:t>Khuyết điểm:</w:t>
+      </w:r>
+      <w:r>
+        <w:t xml:space="preserve"> </w:t>
+      </w:r>
+    </w:p>
+    <w:p>
+      <w:pPr>
+        <w:pStyle w:val="ListParagraph"/>
+        <w:numPr>
+          <w:ilvl w:val="0"/>
+          <w:numId w:val="3"/>
+        </w:numPr>
+      </w:pPr>
+      <w:r>
+        <w:t>Dễ phân tâm, không có độ tập trung và hay trì hoãn trong công việc</w:t>
+      </w:r>
+    </w:p>
+    <w:p>
+      <w:pPr>
+        <w:pStyle w:val="ListParagraph"/>
+        <w:numPr>
+          <w:ilvl w:val="0"/>
+          <w:numId w:val="3"/>
+        </w:numPr>
+      </w:pPr>
+      <w:r>
+        <w:t>Dồn việc sát deadline</w:t>
+      </w:r>
+    </w:p>
+    <w:p/>
     <w:sectPr>
       <w:pgSz w:w="11909" w:h="16834"/>
       <w:pgMar w:top="1440" w:right="1440" w:bottom="1440" w:left="1440" w:header="720" w:footer="720" w:gutter="0"/>
@@ -628,6 +479,458 @@
 <file path=word/numbering.xml><?xml version="1.0" encoding="utf-8"?>
 <w:numbering xmlns:wpc="http://schemas.microsoft.com/office/word/2010/wordprocessingCanvas" xmlns:mc="http://schemas.openxmlformats.org/markup-compatibility/2006" xmlns:o="urn:schemas-microsoft-com:office:office" xmlns:r="http://schemas.openxmlformats.org/officeDocument/2006/relationships" xmlns:m="http://schemas.openxmlformats.org/officeDocument/2006/math" xmlns:v="urn:schemas-microsoft-com:vml" xmlns:wp14="http://schemas.microsoft.com/office/word/2010/wordprocessingDrawing" xmlns:wp="http://schemas.openxmlformats.org/drawingml/2006/wordprocessingDrawing" xmlns:w10="urn:schemas-microsoft-com:office:word" xmlns:w="http://schemas.openxmlformats.org/wordprocessingml/2006/main" xmlns:w14="http://schemas.microsoft.com/office/word/2010/wordml" xmlns:wpg="http://schemas.microsoft.com/office/word/2010/wordprocessingGroup" xmlns:wpi="http://schemas.microsoft.com/office/word/2010/wordprocessingInk" xmlns:wne="http://schemas.microsoft.com/office/word/2006/wordml" xmlns:wps="http://schemas.microsoft.com/office/word/2010/wordprocessingShape" mc:Ignorable="w14 wp14">
   <w:abstractNum w:abstractNumId="0">
+    <w:nsid w:val="0C5713E9"/>
+    <w:multiLevelType w:val="hybridMultilevel"/>
+    <w:tmpl w:val="09160FCE"/>
+    <w:lvl w:ilvl="0" w:tplc="04090001">
+      <w:start w:val="1"/>
+      <w:numFmt w:val="bullet"/>
+      <w:lvlText w:val=""/>
+      <w:lvlJc w:val="left"/>
+      <w:pPr>
+        <w:ind w:left="720" w:hanging="360"/>
+      </w:pPr>
+      <w:rPr>
+        <w:rFonts w:ascii="Symbol" w:hAnsi="Symbol" w:hint="default"/>
+      </w:rPr>
+    </w:lvl>
+    <w:lvl w:ilvl="1" w:tplc="04090003" w:tentative="1">
+      <w:start w:val="1"/>
+      <w:numFmt w:val="bullet"/>
+      <w:lvlText w:val="o"/>
+      <w:lvlJc w:val="left"/>
+      <w:pPr>
+        <w:ind w:left="1440" w:hanging="360"/>
+      </w:pPr>
+      <w:rPr>
+        <w:rFonts w:ascii="Courier New" w:hAnsi="Courier New" w:cs="Courier New" w:hint="default"/>
+      </w:rPr>
+    </w:lvl>
+    <w:lvl w:ilvl="2" w:tplc="04090005" w:tentative="1">
+      <w:start w:val="1"/>
+      <w:numFmt w:val="bullet"/>
+      <w:lvlText w:val=""/>
+      <w:lvlJc w:val="left"/>
+      <w:pPr>
+        <w:ind w:left="2160" w:hanging="360"/>
+      </w:pPr>
+      <w:rPr>
+        <w:rFonts w:ascii="Wingdings" w:hAnsi="Wingdings" w:hint="default"/>
+      </w:rPr>
+    </w:lvl>
+    <w:lvl w:ilvl="3" w:tplc="04090001" w:tentative="1">
+      <w:start w:val="1"/>
+      <w:numFmt w:val="bullet"/>
+      <w:lvlText w:val=""/>
+      <w:lvlJc w:val="left"/>
+      <w:pPr>
+        <w:ind w:left="2880" w:hanging="360"/>
+      </w:pPr>
+      <w:rPr>
+        <w:rFonts w:ascii="Symbol" w:hAnsi="Symbol" w:hint="default"/>
+      </w:rPr>
+    </w:lvl>
+    <w:lvl w:ilvl="4" w:tplc="04090003" w:tentative="1">
+      <w:start w:val="1"/>
+      <w:numFmt w:val="bullet"/>
+      <w:lvlText w:val="o"/>
+      <w:lvlJc w:val="left"/>
+      <w:pPr>
+        <w:ind w:left="3600" w:hanging="360"/>
+      </w:pPr>
+      <w:rPr>
+        <w:rFonts w:ascii="Courier New" w:hAnsi="Courier New" w:cs="Courier New" w:hint="default"/>
+      </w:rPr>
+    </w:lvl>
+    <w:lvl w:ilvl="5" w:tplc="04090005" w:tentative="1">
+      <w:start w:val="1"/>
+      <w:numFmt w:val="bullet"/>
+      <w:lvlText w:val=""/>
+      <w:lvlJc w:val="left"/>
+      <w:pPr>
+        <w:ind w:left="4320" w:hanging="360"/>
+      </w:pPr>
+      <w:rPr>
+        <w:rFonts w:ascii="Wingdings" w:hAnsi="Wingdings" w:hint="default"/>
+      </w:rPr>
+    </w:lvl>
+    <w:lvl w:ilvl="6" w:tplc="04090001" w:tentative="1">
+      <w:start w:val="1"/>
+      <w:numFmt w:val="bullet"/>
+      <w:lvlText w:val=""/>
+      <w:lvlJc w:val="left"/>
+      <w:pPr>
+        <w:ind w:left="5040" w:hanging="360"/>
+      </w:pPr>
+      <w:rPr>
+        <w:rFonts w:ascii="Symbol" w:hAnsi="Symbol" w:hint="default"/>
+      </w:rPr>
+    </w:lvl>
+    <w:lvl w:ilvl="7" w:tplc="04090003" w:tentative="1">
+      <w:start w:val="1"/>
+      <w:numFmt w:val="bullet"/>
+      <w:lvlText w:val="o"/>
+      <w:lvlJc w:val="left"/>
+      <w:pPr>
+        <w:ind w:left="5760" w:hanging="360"/>
+      </w:pPr>
+      <w:rPr>
+        <w:rFonts w:ascii="Courier New" w:hAnsi="Courier New" w:cs="Courier New" w:hint="default"/>
+      </w:rPr>
+    </w:lvl>
+    <w:lvl w:ilvl="8" w:tplc="04090005" w:tentative="1">
+      <w:start w:val="1"/>
+      <w:numFmt w:val="bullet"/>
+      <w:lvlText w:val=""/>
+      <w:lvlJc w:val="left"/>
+      <w:pPr>
+        <w:ind w:left="6480" w:hanging="360"/>
+      </w:pPr>
+      <w:rPr>
+        <w:rFonts w:ascii="Wingdings" w:hAnsi="Wingdings" w:hint="default"/>
+      </w:rPr>
+    </w:lvl>
+  </w:abstractNum>
+  <w:abstractNum w:abstractNumId="1">
+    <w:nsid w:val="20604721"/>
+    <w:multiLevelType w:val="hybridMultilevel"/>
+    <w:tmpl w:val="022E0BD8"/>
+    <w:lvl w:ilvl="0" w:tplc="04090001">
+      <w:start w:val="1"/>
+      <w:numFmt w:val="bullet"/>
+      <w:lvlText w:val=""/>
+      <w:lvlJc w:val="left"/>
+      <w:pPr>
+        <w:ind w:left="720" w:hanging="360"/>
+      </w:pPr>
+      <w:rPr>
+        <w:rFonts w:ascii="Symbol" w:hAnsi="Symbol" w:hint="default"/>
+      </w:rPr>
+    </w:lvl>
+    <w:lvl w:ilvl="1" w:tplc="04090003" w:tentative="1">
+      <w:start w:val="1"/>
+      <w:numFmt w:val="bullet"/>
+      <w:lvlText w:val="o"/>
+      <w:lvlJc w:val="left"/>
+      <w:pPr>
+        <w:ind w:left="1440" w:hanging="360"/>
+      </w:pPr>
+      <w:rPr>
+        <w:rFonts w:ascii="Courier New" w:hAnsi="Courier New" w:cs="Courier New" w:hint="default"/>
+      </w:rPr>
+    </w:lvl>
+    <w:lvl w:ilvl="2" w:tplc="04090005" w:tentative="1">
+      <w:start w:val="1"/>
+      <w:numFmt w:val="bullet"/>
+      <w:lvlText w:val=""/>
+      <w:lvlJc w:val="left"/>
+      <w:pPr>
+        <w:ind w:left="2160" w:hanging="360"/>
+      </w:pPr>
+      <w:rPr>
+        <w:rFonts w:ascii="Wingdings" w:hAnsi="Wingdings" w:hint="default"/>
+      </w:rPr>
+    </w:lvl>
+    <w:lvl w:ilvl="3" w:tplc="04090001" w:tentative="1">
+      <w:start w:val="1"/>
+      <w:numFmt w:val="bullet"/>
+      <w:lvlText w:val=""/>
+      <w:lvlJc w:val="left"/>
+      <w:pPr>
+        <w:ind w:left="2880" w:hanging="360"/>
+      </w:pPr>
+      <w:rPr>
+        <w:rFonts w:ascii="Symbol" w:hAnsi="Symbol" w:hint="default"/>
+      </w:rPr>
+    </w:lvl>
+    <w:lvl w:ilvl="4" w:tplc="04090003" w:tentative="1">
+      <w:start w:val="1"/>
+      <w:numFmt w:val="bullet"/>
+      <w:lvlText w:val="o"/>
+      <w:lvlJc w:val="left"/>
+      <w:pPr>
+        <w:ind w:left="3600" w:hanging="360"/>
+      </w:pPr>
+      <w:rPr>
+        <w:rFonts w:ascii="Courier New" w:hAnsi="Courier New" w:cs="Courier New" w:hint="default"/>
+      </w:rPr>
+    </w:lvl>
+    <w:lvl w:ilvl="5" w:tplc="04090005" w:tentative="1">
+      <w:start w:val="1"/>
+      <w:numFmt w:val="bullet"/>
+      <w:lvlText w:val=""/>
+      <w:lvlJc w:val="left"/>
+      <w:pPr>
+        <w:ind w:left="4320" w:hanging="360"/>
+      </w:pPr>
+      <w:rPr>
+        <w:rFonts w:ascii="Wingdings" w:hAnsi="Wingdings" w:hint="default"/>
+      </w:rPr>
+    </w:lvl>
+    <w:lvl w:ilvl="6" w:tplc="04090001" w:tentative="1">
+      <w:start w:val="1"/>
+      <w:numFmt w:val="bullet"/>
+      <w:lvlText w:val=""/>
+      <w:lvlJc w:val="left"/>
+      <w:pPr>
+        <w:ind w:left="5040" w:hanging="360"/>
+      </w:pPr>
+      <w:rPr>
+        <w:rFonts w:ascii="Symbol" w:hAnsi="Symbol" w:hint="default"/>
+      </w:rPr>
+    </w:lvl>
+    <w:lvl w:ilvl="7" w:tplc="04090003" w:tentative="1">
+      <w:start w:val="1"/>
+      <w:numFmt w:val="bullet"/>
+      <w:lvlText w:val="o"/>
+      <w:lvlJc w:val="left"/>
+      <w:pPr>
+        <w:ind w:left="5760" w:hanging="360"/>
+      </w:pPr>
+      <w:rPr>
+        <w:rFonts w:ascii="Courier New" w:hAnsi="Courier New" w:cs="Courier New" w:hint="default"/>
+      </w:rPr>
+    </w:lvl>
+    <w:lvl w:ilvl="8" w:tplc="04090005" w:tentative="1">
+      <w:start w:val="1"/>
+      <w:numFmt w:val="bullet"/>
+      <w:lvlText w:val=""/>
+      <w:lvlJc w:val="left"/>
+      <w:pPr>
+        <w:ind w:left="6480" w:hanging="360"/>
+      </w:pPr>
+      <w:rPr>
+        <w:rFonts w:ascii="Wingdings" w:hAnsi="Wingdings" w:hint="default"/>
+      </w:rPr>
+    </w:lvl>
+  </w:abstractNum>
+  <w:abstractNum w:abstractNumId="2">
+    <w:nsid w:val="2B935B3D"/>
+    <w:multiLevelType w:val="hybridMultilevel"/>
+    <w:tmpl w:val="852205B0"/>
+    <w:lvl w:ilvl="0" w:tplc="04090001">
+      <w:start w:val="1"/>
+      <w:numFmt w:val="bullet"/>
+      <w:lvlText w:val=""/>
+      <w:lvlJc w:val="left"/>
+      <w:pPr>
+        <w:ind w:left="720" w:hanging="360"/>
+      </w:pPr>
+      <w:rPr>
+        <w:rFonts w:ascii="Symbol" w:hAnsi="Symbol" w:hint="default"/>
+      </w:rPr>
+    </w:lvl>
+    <w:lvl w:ilvl="1" w:tplc="04090003" w:tentative="1">
+      <w:start w:val="1"/>
+      <w:numFmt w:val="bullet"/>
+      <w:lvlText w:val="o"/>
+      <w:lvlJc w:val="left"/>
+      <w:pPr>
+        <w:ind w:left="1440" w:hanging="360"/>
+      </w:pPr>
+      <w:rPr>
+        <w:rFonts w:ascii="Courier New" w:hAnsi="Courier New" w:cs="Courier New" w:hint="default"/>
+      </w:rPr>
+    </w:lvl>
+    <w:lvl w:ilvl="2" w:tplc="04090005" w:tentative="1">
+      <w:start w:val="1"/>
+      <w:numFmt w:val="bullet"/>
+      <w:lvlText w:val=""/>
+      <w:lvlJc w:val="left"/>
+      <w:pPr>
+        <w:ind w:left="2160" w:hanging="360"/>
+      </w:pPr>
+      <w:rPr>
+        <w:rFonts w:ascii="Wingdings" w:hAnsi="Wingdings" w:hint="default"/>
+      </w:rPr>
+    </w:lvl>
+    <w:lvl w:ilvl="3" w:tplc="04090001" w:tentative="1">
+      <w:start w:val="1"/>
+      <w:numFmt w:val="bullet"/>
+      <w:lvlText w:val=""/>
+      <w:lvlJc w:val="left"/>
+      <w:pPr>
+        <w:ind w:left="2880" w:hanging="360"/>
+      </w:pPr>
+      <w:rPr>
+        <w:rFonts w:ascii="Symbol" w:hAnsi="Symbol" w:hint="default"/>
+      </w:rPr>
+    </w:lvl>
+    <w:lvl w:ilvl="4" w:tplc="04090003" w:tentative="1">
+      <w:start w:val="1"/>
+      <w:numFmt w:val="bullet"/>
+      <w:lvlText w:val="o"/>
+      <w:lvlJc w:val="left"/>
+      <w:pPr>
+        <w:ind w:left="3600" w:hanging="360"/>
+      </w:pPr>
+      <w:rPr>
+        <w:rFonts w:ascii="Courier New" w:hAnsi="Courier New" w:cs="Courier New" w:hint="default"/>
+      </w:rPr>
+    </w:lvl>
+    <w:lvl w:ilvl="5" w:tplc="04090005" w:tentative="1">
+      <w:start w:val="1"/>
+      <w:numFmt w:val="bullet"/>
+      <w:lvlText w:val=""/>
+      <w:lvlJc w:val="left"/>
+      <w:pPr>
+        <w:ind w:left="4320" w:hanging="360"/>
+      </w:pPr>
+      <w:rPr>
+        <w:rFonts w:ascii="Wingdings" w:hAnsi="Wingdings" w:hint="default"/>
+      </w:rPr>
+    </w:lvl>
+    <w:lvl w:ilvl="6" w:tplc="04090001" w:tentative="1">
+      <w:start w:val="1"/>
+      <w:numFmt w:val="bullet"/>
+      <w:lvlText w:val=""/>
+      <w:lvlJc w:val="left"/>
+      <w:pPr>
+        <w:ind w:left="5040" w:hanging="360"/>
+      </w:pPr>
+      <w:rPr>
+        <w:rFonts w:ascii="Symbol" w:hAnsi="Symbol" w:hint="default"/>
+      </w:rPr>
+    </w:lvl>
+    <w:lvl w:ilvl="7" w:tplc="04090003" w:tentative="1">
+      <w:start w:val="1"/>
+      <w:numFmt w:val="bullet"/>
+      <w:lvlText w:val="o"/>
+      <w:lvlJc w:val="left"/>
+      <w:pPr>
+        <w:ind w:left="5760" w:hanging="360"/>
+      </w:pPr>
+      <w:rPr>
+        <w:rFonts w:ascii="Courier New" w:hAnsi="Courier New" w:cs="Courier New" w:hint="default"/>
+      </w:rPr>
+    </w:lvl>
+    <w:lvl w:ilvl="8" w:tplc="04090005" w:tentative="1">
+      <w:start w:val="1"/>
+      <w:numFmt w:val="bullet"/>
+      <w:lvlText w:val=""/>
+      <w:lvlJc w:val="left"/>
+      <w:pPr>
+        <w:ind w:left="6480" w:hanging="360"/>
+      </w:pPr>
+      <w:rPr>
+        <w:rFonts w:ascii="Wingdings" w:hAnsi="Wingdings" w:hint="default"/>
+      </w:rPr>
+    </w:lvl>
+  </w:abstractNum>
+  <w:abstractNum w:abstractNumId="3">
+    <w:nsid w:val="2E535ABD"/>
+    <w:multiLevelType w:val="hybridMultilevel"/>
+    <w:tmpl w:val="EA161622"/>
+    <w:lvl w:ilvl="0" w:tplc="04090001">
+      <w:start w:val="1"/>
+      <w:numFmt w:val="bullet"/>
+      <w:lvlText w:val=""/>
+      <w:lvlJc w:val="left"/>
+      <w:pPr>
+        <w:ind w:left="720" w:hanging="360"/>
+      </w:pPr>
+      <w:rPr>
+        <w:rFonts w:ascii="Symbol" w:hAnsi="Symbol" w:hint="default"/>
+      </w:rPr>
+    </w:lvl>
+    <w:lvl w:ilvl="1" w:tplc="04090003" w:tentative="1">
+      <w:start w:val="1"/>
+      <w:numFmt w:val="bullet"/>
+      <w:lvlText w:val="o"/>
+      <w:lvlJc w:val="left"/>
+      <w:pPr>
+        <w:ind w:left="1440" w:hanging="360"/>
+      </w:pPr>
+      <w:rPr>
+        <w:rFonts w:ascii="Courier New" w:hAnsi="Courier New" w:cs="Courier New" w:hint="default"/>
+      </w:rPr>
+    </w:lvl>
+    <w:lvl w:ilvl="2" w:tplc="04090005" w:tentative="1">
+      <w:start w:val="1"/>
+      <w:numFmt w:val="bullet"/>
+      <w:lvlText w:val=""/>
+      <w:lvlJc w:val="left"/>
+      <w:pPr>
+        <w:ind w:left="2160" w:hanging="360"/>
+      </w:pPr>
+      <w:rPr>
+        <w:rFonts w:ascii="Wingdings" w:hAnsi="Wingdings" w:hint="default"/>
+      </w:rPr>
+    </w:lvl>
+    <w:lvl w:ilvl="3" w:tplc="04090001" w:tentative="1">
+      <w:start w:val="1"/>
+      <w:numFmt w:val="bullet"/>
+      <w:lvlText w:val=""/>
+      <w:lvlJc w:val="left"/>
+      <w:pPr>
+        <w:ind w:left="2880" w:hanging="360"/>
+      </w:pPr>
+      <w:rPr>
+        <w:rFonts w:ascii="Symbol" w:hAnsi="Symbol" w:hint="default"/>
+      </w:rPr>
+    </w:lvl>
+    <w:lvl w:ilvl="4" w:tplc="04090003" w:tentative="1">
+      <w:start w:val="1"/>
+      <w:numFmt w:val="bullet"/>
+      <w:lvlText w:val="o"/>
+      <w:lvlJc w:val="left"/>
+      <w:pPr>
+        <w:ind w:left="3600" w:hanging="360"/>
+      </w:pPr>
+      <w:rPr>
+        <w:rFonts w:ascii="Courier New" w:hAnsi="Courier New" w:cs="Courier New" w:hint="default"/>
+      </w:rPr>
+    </w:lvl>
+    <w:lvl w:ilvl="5" w:tplc="04090005" w:tentative="1">
+      <w:start w:val="1"/>
+      <w:numFmt w:val="bullet"/>
+      <w:lvlText w:val=""/>
+      <w:lvlJc w:val="left"/>
+      <w:pPr>
+        <w:ind w:left="4320" w:hanging="360"/>
+      </w:pPr>
+      <w:rPr>
+        <w:rFonts w:ascii="Wingdings" w:hAnsi="Wingdings" w:hint="default"/>
+      </w:rPr>
+    </w:lvl>
+    <w:lvl w:ilvl="6" w:tplc="04090001" w:tentative="1">
+      <w:start w:val="1"/>
+      <w:numFmt w:val="bullet"/>
+      <w:lvlText w:val=""/>
+      <w:lvlJc w:val="left"/>
+      <w:pPr>
+        <w:ind w:left="5040" w:hanging="360"/>
+      </w:pPr>
+      <w:rPr>
+        <w:rFonts w:ascii="Symbol" w:hAnsi="Symbol" w:hint="default"/>
+      </w:rPr>
+    </w:lvl>
+    <w:lvl w:ilvl="7" w:tplc="04090003" w:tentative="1">
+      <w:start w:val="1"/>
+      <w:numFmt w:val="bullet"/>
+      <w:lvlText w:val="o"/>
+      <w:lvlJc w:val="left"/>
+      <w:pPr>
+        <w:ind w:left="5760" w:hanging="360"/>
+      </w:pPr>
+      <w:rPr>
+        <w:rFonts w:ascii="Courier New" w:hAnsi="Courier New" w:cs="Courier New" w:hint="default"/>
+      </w:rPr>
+    </w:lvl>
+    <w:lvl w:ilvl="8" w:tplc="04090005" w:tentative="1">
+      <w:start w:val="1"/>
+      <w:numFmt w:val="bullet"/>
+      <w:lvlText w:val=""/>
+      <w:lvlJc w:val="left"/>
+      <w:pPr>
+        <w:ind w:left="6480" w:hanging="360"/>
+      </w:pPr>
+      <w:rPr>
+        <w:rFonts w:ascii="Wingdings" w:hAnsi="Wingdings" w:hint="default"/>
+      </w:rPr>
+    </w:lvl>
+  </w:abstractNum>
+  <w:abstractNum w:abstractNumId="4">
     <w:nsid w:val="4BE60284"/>
     <w:multiLevelType w:val="multilevel"/>
     <w:tmpl w:val="44307752"/>
@@ -741,6 +1044,18 @@
     </w:lvl>
   </w:abstractNum>
   <w:num w:numId="1">
+    <w:abstractNumId w:val="4"/>
+  </w:num>
+  <w:num w:numId="2">
+    <w:abstractNumId w:val="3"/>
+  </w:num>
+  <w:num w:numId="3">
+    <w:abstractNumId w:val="1"/>
+  </w:num>
+  <w:num w:numId="4">
+    <w:abstractNumId w:val="2"/>
+  </w:num>
+  <w:num w:numId="5">
     <w:abstractNumId w:val="0"/>
   </w:num>
 </w:numbering>
@@ -754,7 +1069,7 @@
         <w:rFonts w:ascii="Arial" w:eastAsia="Arial" w:hAnsi="Arial" w:cs="Arial"/>
         <w:sz w:val="22"/>
         <w:szCs w:val="22"/>
-        <w:lang w:eastAsia="en-US" w:bidi="ar-SA"/>
+        <w:lang w:val="en-US" w:eastAsia="en-US" w:bidi="ar-SA"/>
       </w:rPr>
     </w:rPrDefault>
     <w:pPrDefault>
@@ -1052,6 +1367,47 @@
       <w:szCs w:val="30"/>
     </w:rPr>
   </w:style>
+  <w:style w:type="paragraph" w:styleId="BalloonText">
+    <w:name w:val="Balloon Text"/>
+    <w:basedOn w:val="Normal"/>
+    <w:link w:val="BalloonTextChar"/>
+    <w:uiPriority w:val="99"/>
+    <w:semiHidden/>
+    <w:unhideWhenUsed/>
+    <w:rsid w:val="00B51E0E"/>
+    <w:pPr>
+      <w:spacing w:line="240" w:lineRule="auto"/>
+    </w:pPr>
+    <w:rPr>
+      <w:rFonts w:ascii="Tahoma" w:hAnsi="Tahoma" w:cs="Tahoma"/>
+      <w:sz w:val="16"/>
+      <w:szCs w:val="16"/>
+    </w:rPr>
+  </w:style>
+  <w:style w:type="character" w:customStyle="1" w:styleId="BalloonTextChar">
+    <w:name w:val="Balloon Text Char"/>
+    <w:basedOn w:val="DefaultParagraphFont"/>
+    <w:link w:val="BalloonText"/>
+    <w:uiPriority w:val="99"/>
+    <w:semiHidden/>
+    <w:rsid w:val="00B51E0E"/>
+    <w:rPr>
+      <w:rFonts w:ascii="Tahoma" w:hAnsi="Tahoma" w:cs="Tahoma"/>
+      <w:sz w:val="16"/>
+      <w:szCs w:val="16"/>
+    </w:rPr>
+  </w:style>
+  <w:style w:type="paragraph" w:styleId="ListParagraph">
+    <w:name w:val="List Paragraph"/>
+    <w:basedOn w:val="Normal"/>
+    <w:uiPriority w:val="34"/>
+    <w:qFormat/>
+    <w:rsid w:val="00116476"/>
+    <w:pPr>
+      <w:ind w:left="720"/>
+      <w:contextualSpacing/>
+    </w:pPr>
+  </w:style>
 </w:styles>
 </file>
 
@@ -1063,7 +1419,7 @@
         <w:rFonts w:ascii="Arial" w:eastAsia="Arial" w:hAnsi="Arial" w:cs="Arial"/>
         <w:sz w:val="22"/>
         <w:szCs w:val="22"/>
-        <w:lang w:eastAsia="en-US" w:bidi="ar-SA"/>
+        <w:lang w:val="en-US" w:eastAsia="en-US" w:bidi="ar-SA"/>
       </w:rPr>
     </w:rPrDefault>
     <w:pPrDefault>
@@ -1360,6 +1716,47 @@
       <w:sz w:val="30"/>
       <w:szCs w:val="30"/>
     </w:rPr>
+  </w:style>
+  <w:style w:type="paragraph" w:styleId="BalloonText">
+    <w:name w:val="Balloon Text"/>
+    <w:basedOn w:val="Normal"/>
+    <w:link w:val="BalloonTextChar"/>
+    <w:uiPriority w:val="99"/>
+    <w:semiHidden/>
+    <w:unhideWhenUsed/>
+    <w:rsid w:val="00B51E0E"/>
+    <w:pPr>
+      <w:spacing w:line="240" w:lineRule="auto"/>
+    </w:pPr>
+    <w:rPr>
+      <w:rFonts w:ascii="Tahoma" w:hAnsi="Tahoma" w:cs="Tahoma"/>
+      <w:sz w:val="16"/>
+      <w:szCs w:val="16"/>
+    </w:rPr>
+  </w:style>
+  <w:style w:type="character" w:customStyle="1" w:styleId="BalloonTextChar">
+    <w:name w:val="Balloon Text Char"/>
+    <w:basedOn w:val="DefaultParagraphFont"/>
+    <w:link w:val="BalloonText"/>
+    <w:uiPriority w:val="99"/>
+    <w:semiHidden/>
+    <w:rsid w:val="00B51E0E"/>
+    <w:rPr>
+      <w:rFonts w:ascii="Tahoma" w:hAnsi="Tahoma" w:cs="Tahoma"/>
+      <w:sz w:val="16"/>
+      <w:szCs w:val="16"/>
+    </w:rPr>
+  </w:style>
+  <w:style w:type="paragraph" w:styleId="ListParagraph">
+    <w:name w:val="List Paragraph"/>
+    <w:basedOn w:val="Normal"/>
+    <w:uiPriority w:val="34"/>
+    <w:qFormat/>
+    <w:rsid w:val="00116476"/>
+    <w:pPr>
+      <w:ind w:left="720"/>
+      <w:contextualSpacing/>
+    </w:pPr>
   </w:style>
 </w:styles>
 </file>

</xml_diff>